<commit_message>
PROGRAM DAN LAPORAN KELOMPOK 9 C2
</commit_message>
<xml_diff>
--- a/laporan ai/COVER.docx
+++ b/laporan ai/COVER.docx
@@ -1,6 +1,6 @@
 
 <file path=word/document.xml><?xml version="1.0" encoding="utf-8"?>
-<w:document xmlns:wpc="http://schemas.microsoft.com/office/word/2010/wordprocessingCanvas" xmlns:mc="http://schemas.openxmlformats.org/markup-compatibility/2006" xmlns:o="urn:schemas-microsoft-com:office:office" xmlns:r="http://schemas.openxmlformats.org/officeDocument/2006/relationships" xmlns:m="http://schemas.openxmlformats.org/officeDocument/2006/math" xmlns:v="urn:schemas-microsoft-com:vml" xmlns:wp14="http://schemas.microsoft.com/office/word/2010/wordprocessingDrawing" xmlns:wp="http://schemas.openxmlformats.org/drawingml/2006/wordprocessingDrawing" xmlns:w10="urn:schemas-microsoft-com:office:word" xmlns:w="http://schemas.openxmlformats.org/wordprocessingml/2006/main" xmlns:w14="http://schemas.microsoft.com/office/word/2010/wordml" xmlns:wpg="http://schemas.microsoft.com/office/word/2010/wordprocessingGroup" xmlns:wpi="http://schemas.microsoft.com/office/word/2010/wordprocessingInk" xmlns:wne="http://schemas.microsoft.com/office/word/2006/wordml" xmlns:wps="http://schemas.microsoft.com/office/word/2010/wordprocessingShape" mc:Ignorable="w14 wp14">
+<w:document xmlns:ve="http://schemas.openxmlformats.org/markup-compatibility/2006" xmlns:o="urn:schemas-microsoft-com:office:office" xmlns:r="http://schemas.openxmlformats.org/officeDocument/2006/relationships" xmlns:m="http://schemas.openxmlformats.org/officeDocument/2006/math" xmlns:v="urn:schemas-microsoft-com:vml" xmlns:wp="http://schemas.openxmlformats.org/drawingml/2006/wordprocessingDrawing" xmlns:w10="urn:schemas-microsoft-com:office:word" xmlns:w="http://schemas.openxmlformats.org/wordprocessingml/2006/main" xmlns:wne="http://schemas.microsoft.com/office/word/2006/wordml">
   <w:body>
     <w:p>
       <w:pPr>
@@ -41,7 +41,196 @@
           <w:sz w:val="28"/>
           <w:szCs w:val="24"/>
         </w:rPr>
-        <w:t>Sistem pendukung keputusan dalam pemilihan kartu perdana berdasarkan lokasi di kelurahan sempaja utara</w:t>
+        <w:t>Sistem P</w:t>
+      </w:r>
+      <w:r>
+        <w:rPr>
+          <w:rFonts w:ascii="Times New Roman" w:hAnsi="Times New Roman"/>
+          <w:b/>
+          <w:sz w:val="28"/>
+          <w:szCs w:val="24"/>
+        </w:rPr>
+        <w:t xml:space="preserve">endukung </w:t>
+      </w:r>
+      <w:r>
+        <w:rPr>
+          <w:rFonts w:ascii="Times New Roman" w:hAnsi="Times New Roman"/>
+          <w:b/>
+          <w:sz w:val="28"/>
+          <w:szCs w:val="24"/>
+        </w:rPr>
+        <w:t>K</w:t>
+      </w:r>
+      <w:r>
+        <w:rPr>
+          <w:rFonts w:ascii="Times New Roman" w:hAnsi="Times New Roman"/>
+          <w:b/>
+          <w:sz w:val="28"/>
+          <w:szCs w:val="24"/>
+        </w:rPr>
+        <w:t xml:space="preserve">eputusan </w:t>
+      </w:r>
+      <w:r>
+        <w:rPr>
+          <w:rFonts w:ascii="Times New Roman" w:hAnsi="Times New Roman"/>
+          <w:b/>
+          <w:sz w:val="28"/>
+          <w:szCs w:val="24"/>
+        </w:rPr>
+        <w:t>D</w:t>
+      </w:r>
+      <w:r>
+        <w:rPr>
+          <w:rFonts w:ascii="Times New Roman" w:hAnsi="Times New Roman"/>
+          <w:b/>
+          <w:sz w:val="28"/>
+          <w:szCs w:val="24"/>
+        </w:rPr>
+        <w:t xml:space="preserve">alam </w:t>
+      </w:r>
+      <w:r>
+        <w:rPr>
+          <w:rFonts w:ascii="Times New Roman" w:hAnsi="Times New Roman"/>
+          <w:b/>
+          <w:sz w:val="28"/>
+          <w:szCs w:val="24"/>
+        </w:rPr>
+        <w:t>P</w:t>
+      </w:r>
+      <w:r>
+        <w:rPr>
+          <w:rFonts w:ascii="Times New Roman" w:hAnsi="Times New Roman"/>
+          <w:b/>
+          <w:sz w:val="28"/>
+          <w:szCs w:val="24"/>
+        </w:rPr>
+        <w:t xml:space="preserve">emilihan </w:t>
+      </w:r>
+      <w:r>
+        <w:rPr>
+          <w:rFonts w:ascii="Times New Roman" w:hAnsi="Times New Roman"/>
+          <w:b/>
+          <w:sz w:val="28"/>
+          <w:szCs w:val="24"/>
+        </w:rPr>
+        <w:t>K</w:t>
+      </w:r>
+      <w:r>
+        <w:rPr>
+          <w:rFonts w:ascii="Times New Roman" w:hAnsi="Times New Roman"/>
+          <w:b/>
+          <w:sz w:val="28"/>
+          <w:szCs w:val="24"/>
+        </w:rPr>
+        <w:t xml:space="preserve">artu </w:t>
+      </w:r>
+      <w:r>
+        <w:rPr>
+          <w:rFonts w:ascii="Times New Roman" w:hAnsi="Times New Roman"/>
+          <w:b/>
+          <w:sz w:val="28"/>
+          <w:szCs w:val="24"/>
+        </w:rPr>
+        <w:t>P</w:t>
+      </w:r>
+      <w:r>
+        <w:rPr>
+          <w:rFonts w:ascii="Times New Roman" w:hAnsi="Times New Roman"/>
+          <w:b/>
+          <w:sz w:val="28"/>
+          <w:szCs w:val="24"/>
+        </w:rPr>
+        <w:t xml:space="preserve">erdana </w:t>
+      </w:r>
+      <w:r>
+        <w:rPr>
+          <w:rFonts w:ascii="Times New Roman" w:hAnsi="Times New Roman"/>
+          <w:b/>
+          <w:sz w:val="28"/>
+          <w:szCs w:val="24"/>
+        </w:rPr>
+        <w:t>B</w:t>
+      </w:r>
+      <w:r>
+        <w:rPr>
+          <w:rFonts w:ascii="Times New Roman" w:hAnsi="Times New Roman"/>
+          <w:b/>
+          <w:sz w:val="28"/>
+          <w:szCs w:val="24"/>
+        </w:rPr>
+        <w:t xml:space="preserve">erdasarkan </w:t>
+      </w:r>
+      <w:r>
+        <w:rPr>
+          <w:rFonts w:ascii="Times New Roman" w:hAnsi="Times New Roman"/>
+          <w:b/>
+          <w:sz w:val="28"/>
+          <w:szCs w:val="24"/>
+        </w:rPr>
+        <w:t>L</w:t>
+      </w:r>
+      <w:r>
+        <w:rPr>
+          <w:rFonts w:ascii="Times New Roman" w:hAnsi="Times New Roman"/>
+          <w:b/>
+          <w:sz w:val="28"/>
+          <w:szCs w:val="24"/>
+        </w:rPr>
+        <w:t xml:space="preserve">okasi </w:t>
+      </w:r>
+      <w:r>
+        <w:rPr>
+          <w:rFonts w:ascii="Times New Roman" w:hAnsi="Times New Roman"/>
+          <w:b/>
+          <w:sz w:val="28"/>
+          <w:szCs w:val="24"/>
+        </w:rPr>
+        <w:t>D</w:t>
+      </w:r>
+      <w:r>
+        <w:rPr>
+          <w:rFonts w:ascii="Times New Roman" w:hAnsi="Times New Roman"/>
+          <w:b/>
+          <w:sz w:val="28"/>
+          <w:szCs w:val="24"/>
+        </w:rPr>
+        <w:t xml:space="preserve">i kelurahan </w:t>
+      </w:r>
+      <w:r>
+        <w:rPr>
+          <w:rFonts w:ascii="Times New Roman" w:hAnsi="Times New Roman"/>
+          <w:b/>
+          <w:sz w:val="28"/>
+          <w:szCs w:val="24"/>
+        </w:rPr>
+        <w:t>S</w:t>
+      </w:r>
+      <w:r>
+        <w:rPr>
+          <w:rFonts w:ascii="Times New Roman" w:hAnsi="Times New Roman"/>
+          <w:b/>
+          <w:sz w:val="28"/>
+          <w:szCs w:val="24"/>
+        </w:rPr>
+        <w:t xml:space="preserve">empaja </w:t>
+      </w:r>
+      <w:r>
+        <w:rPr>
+          <w:rFonts w:ascii="Times New Roman" w:hAnsi="Times New Roman"/>
+          <w:b/>
+          <w:sz w:val="28"/>
+          <w:szCs w:val="24"/>
+        </w:rPr>
+        <w:t>U</w:t>
+      </w:r>
+      <w:r>
+        <w:rPr>
+          <w:rFonts w:ascii="Times New Roman" w:hAnsi="Times New Roman"/>
+          <w:b/>
+          <w:sz w:val="28"/>
+          <w:szCs w:val="24"/>
+        </w:rPr>
+        <w:t>tara</w:t>
       </w:r>
     </w:p>
     <w:p>
@@ -60,10 +249,10 @@
           <w:noProof/>
           <w:sz w:val="24"/>
           <w:szCs w:val="24"/>
-          <w:lang w:val="id-ID" w:eastAsia="id-ID"/>
+          <w:lang w:val="en-US"/>
         </w:rPr>
         <w:drawing>
-          <wp:anchor distT="0" distB="0" distL="114300" distR="114300" simplePos="0" relativeHeight="251659264" behindDoc="0" locked="0" layoutInCell="1" allowOverlap="1" wp14:anchorId="1838C8C5" wp14:editId="557AE832">
+          <wp:anchor distT="0" distB="0" distL="114300" distR="114300" simplePos="0" relativeHeight="251659264" behindDoc="0" locked="0" layoutInCell="1" allowOverlap="1">
             <wp:simplePos x="0" y="0"/>
             <wp:positionH relativeFrom="margin">
               <wp:align>center</wp:align>
@@ -88,10 +277,10 @@
                     </pic:cNvPicPr>
                   </pic:nvPicPr>
                   <pic:blipFill>
-                    <a:blip r:embed="rId5">
+                    <a:blip r:embed="rId4">
                       <a:extLst>
                         <a:ext uri="{28A0092B-C50C-407E-A947-70E740481C1C}">
-                          <a14:useLocalDpi xmlns:a14="http://schemas.microsoft.com/office/drawing/2010/main" val="0"/>
+                          <a14:useLocalDpi xmlns:a14="http://schemas.microsoft.com/office/drawing/2010/main" xmlns:wps="http://schemas.microsoft.com/office/word/2010/wordprocessingShape" xmlns:wpi="http://schemas.microsoft.com/office/word/2010/wordprocessingInk" xmlns:wpg="http://schemas.microsoft.com/office/word/2010/wordprocessingGroup" xmlns:w14="http://schemas.microsoft.com/office/word/2010/wordml" xmlns:w="http://schemas.openxmlformats.org/wordprocessingml/2006/main" xmlns:w10="urn:schemas-microsoft-com:office:word" xmlns:wp14="http://schemas.microsoft.com/office/word/2010/wordprocessingDrawing" xmlns:v="urn:schemas-microsoft-com:vml" xmlns:o="urn:schemas-microsoft-com:office:office" xmlns:mc="http://schemas.openxmlformats.org/markup-compatibility/2006" xmlns:wpc="http://schemas.microsoft.com/office/word/2010/wordprocessingCanvas" xmlns="" val="0"/>
                         </a:ext>
                       </a:extLst>
                     </a:blip>
@@ -113,12 +302,6 @@
                 </pic:pic>
               </a:graphicData>
             </a:graphic>
-            <wp14:sizeRelH relativeFrom="page">
-              <wp14:pctWidth>0</wp14:pctWidth>
-            </wp14:sizeRelH>
-            <wp14:sizeRelV relativeFrom="page">
-              <wp14:pctHeight>0</wp14:pctHeight>
-            </wp14:sizeRelV>
           </wp:anchor>
         </w:drawing>
       </w:r>
@@ -332,55 +515,22 @@
           <w:szCs w:val="24"/>
         </w:rPr>
       </w:pPr>
-      <w:proofErr w:type="spellStart"/>
-      <w:r>
-        <w:rPr>
-          <w:rFonts w:ascii="Times New Roman" w:hAnsi="Times New Roman"/>
-          <w:b/>
-          <w:sz w:val="24"/>
-          <w:szCs w:val="24"/>
-        </w:rPr>
-        <w:t>Asisten</w:t>
-      </w:r>
-      <w:proofErr w:type="spellEnd"/>
-      <w:r>
-        <w:rPr>
-          <w:rFonts w:ascii="Times New Roman" w:hAnsi="Times New Roman"/>
-          <w:b/>
-          <w:sz w:val="24"/>
-          <w:szCs w:val="24"/>
-        </w:rPr>
-        <w:t xml:space="preserve"> </w:t>
-      </w:r>
-      <w:proofErr w:type="spellStart"/>
-      <w:proofErr w:type="gramStart"/>
-      <w:r>
-        <w:rPr>
-          <w:rFonts w:ascii="Times New Roman" w:hAnsi="Times New Roman"/>
-          <w:b/>
-          <w:sz w:val="24"/>
-          <w:szCs w:val="24"/>
-        </w:rPr>
-        <w:t>Praktikum</w:t>
-      </w:r>
-      <w:proofErr w:type="spellEnd"/>
-      <w:r>
-        <w:rPr>
-          <w:rFonts w:ascii="Times New Roman" w:hAnsi="Times New Roman"/>
-          <w:b/>
-          <w:sz w:val="24"/>
-          <w:szCs w:val="24"/>
-        </w:rPr>
-        <w:t xml:space="preserve"> :</w:t>
-      </w:r>
-      <w:proofErr w:type="gramEnd"/>
+      <w:r>
+        <w:rPr>
+          <w:rFonts w:ascii="Times New Roman" w:hAnsi="Times New Roman"/>
+          <w:b/>
+          <w:sz w:val="24"/>
+          <w:szCs w:val="24"/>
+        </w:rPr>
+        <w:t>AsistenPraktikum :</w:t>
+      </w:r>
     </w:p>
     <w:tbl>
       <w:tblPr>
         <w:tblW w:w="8452" w:type="dxa"/>
         <w:tblInd w:w="108" w:type="dxa"/>
         <w:tblLayout w:type="fixed"/>
-        <w:tblLook w:val="0000" w:firstRow="0" w:lastRow="0" w:firstColumn="0" w:lastColumn="0" w:noHBand="0" w:noVBand="0"/>
+        <w:tblLook w:val="0000"/>
       </w:tblPr>
       <w:tblGrid>
         <w:gridCol w:w="2694"/>
@@ -535,7 +685,18 @@
           <w:rFonts w:ascii="Times New Roman" w:hAnsi="Times New Roman"/>
           <w:sz w:val="24"/>
           <w:szCs w:val="24"/>
-          <w:lang w:val="id-ID"/>
+          <w:lang w:val="en-US"/>
+        </w:rPr>
+      </w:pPr>
+    </w:p>
+    <w:p>
+      <w:pPr>
+        <w:spacing w:after="0" w:line="480" w:lineRule="auto"/>
+        <w:rPr>
+          <w:rFonts w:ascii="Times New Roman" w:hAnsi="Times New Roman"/>
+          <w:sz w:val="24"/>
+          <w:szCs w:val="24"/>
+          <w:lang w:val="en-US"/>
         </w:rPr>
       </w:pPr>
     </w:p>
@@ -658,7 +819,7 @@
 </file>
 
 <file path=word/styles.xml><?xml version="1.0" encoding="utf-8"?>
-<w:styles xmlns:mc="http://schemas.openxmlformats.org/markup-compatibility/2006" xmlns:r="http://schemas.openxmlformats.org/officeDocument/2006/relationships" xmlns:w="http://schemas.openxmlformats.org/wordprocessingml/2006/main" xmlns:w14="http://schemas.microsoft.com/office/word/2010/wordml" mc:Ignorable="w14">
+<w:styles xmlns:r="http://schemas.openxmlformats.org/officeDocument/2006/relationships" xmlns:w="http://schemas.openxmlformats.org/wordprocessingml/2006/main">
   <w:docDefaults>
     <w:rPrDefault>
       <w:rPr>
@@ -835,6 +996,7 @@
     <w:uiPriority w:val="99"/>
     <w:semiHidden/>
     <w:unhideWhenUsed/>
+    <w:qFormat/>
     <w:tblPr>
       <w:tblInd w:w="0" w:type="dxa"/>
       <w:tblCellMar>

</xml_diff>